<commit_message>
fixes the fig with xrd stack. adds minor corrections
</commit_message>
<xml_diff>
--- a/pyxrootd_revised.docx
+++ b/pyxrootd_revised.docx
@@ -1648,21 +1648,21 @@
         <mc:AlternateContent>
           <mc:Choice Requires="wps">
             <w:drawing>
-              <wp:anchor distT="0" distB="0" distL="114300" distR="114300" simplePos="0" relativeHeight="251668480" behindDoc="1" locked="0" layoutInCell="1" allowOverlap="1" wp14:anchorId="51ABFC05" wp14:editId="3B719D6A">
+              <wp:anchor distT="0" distB="0" distL="114300" distR="114300" simplePos="0" relativeHeight="251668480" behindDoc="1" locked="0" layoutInCell="1" allowOverlap="1" wp14:anchorId="51ABFC05" wp14:editId="76F9239D">
                 <wp:simplePos x="0" y="0"/>
                 <wp:positionH relativeFrom="margin">
-                  <wp:posOffset>-51781</wp:posOffset>
+                  <wp:posOffset>-52705</wp:posOffset>
                 </wp:positionH>
                 <wp:positionV relativeFrom="paragraph">
-                  <wp:posOffset>1063567</wp:posOffset>
+                  <wp:posOffset>725805</wp:posOffset>
                 </wp:positionV>
-                <wp:extent cx="3174365" cy="1762760"/>
-                <wp:effectExtent l="0" t="0" r="635" b="2540"/>
+                <wp:extent cx="3174365" cy="1969770"/>
+                <wp:effectExtent l="0" t="0" r="635" b="0"/>
                 <wp:wrapTight wrapText="bothSides">
                   <wp:wrapPolygon edited="0">
                     <wp:start x="0" y="0"/>
-                    <wp:lineTo x="0" y="21476"/>
-                    <wp:lineTo x="21518" y="21476"/>
+                    <wp:lineTo x="0" y="21447"/>
+                    <wp:lineTo x="21518" y="21447"/>
                     <wp:lineTo x="21518" y="0"/>
                     <wp:lineTo x="0" y="0"/>
                   </wp:wrapPolygon>
@@ -1680,7 +1680,7 @@
                       <wps:spPr bwMode="auto">
                         <a:xfrm>
                           <a:off x="0" y="0"/>
-                          <a:ext cx="3174365" cy="1762760"/>
+                          <a:ext cx="3174365" cy="1969770"/>
                         </a:xfrm>
                         <a:prstGeom prst="rect">
                           <a:avLst/>
@@ -1703,10 +1703,10 @@
                                 <w:noProof/>
                               </w:rPr>
                               <w:drawing>
-                                <wp:inline distT="0" distB="0" distL="0" distR="0" wp14:anchorId="11716EA8" wp14:editId="10442F73">
-                                  <wp:extent cx="2946400" cy="1485900"/>
-                                  <wp:effectExtent l="0" t="0" r="0" b="0"/>
-                                  <wp:docPr id="10" name="Picture 10"/>
+                                <wp:inline distT="0" distB="0" distL="0" distR="0" wp14:anchorId="1E5D44C5" wp14:editId="41EDFAC5">
+                                  <wp:extent cx="2859405" cy="1662430"/>
+                                  <wp:effectExtent l="0" t="0" r="0" b="1270"/>
+                                  <wp:docPr id="7" name="Picture 7"/>
                                   <wp:cNvGraphicFramePr>
                                     <a:graphicFrameLocks xmlns:a="http://schemas.openxmlformats.org/drawingml/2006/main" noChangeAspect="1"/>
                                   </wp:cNvGraphicFramePr>
@@ -1714,7 +1714,7 @@
                                     <a:graphicData uri="http://schemas.openxmlformats.org/drawingml/2006/picture">
                                       <pic:pic xmlns:pic="http://schemas.openxmlformats.org/drawingml/2006/picture">
                                         <pic:nvPicPr>
-                                          <pic:cNvPr id="10" name="Picture 10"/>
+                                          <pic:cNvPr id="7" name="Picture 7"/>
                                           <pic:cNvPicPr/>
                                         </pic:nvPicPr>
                                         <pic:blipFill>
@@ -1732,7 +1732,7 @@
                                         <pic:spPr>
                                           <a:xfrm>
                                             <a:off x="0" y="0"/>
-                                            <a:ext cx="2946400" cy="1485900"/>
+                                            <a:ext cx="2859405" cy="1662430"/>
                                           </a:xfrm>
                                           <a:prstGeom prst="rect">
                                             <a:avLst/>
@@ -1776,7 +1776,11 @@
           </mc:Choice>
           <mc:Fallback>
             <w:pict>
-              <v:shape w14:anchorId="51ABFC05" id="_x0000_s1028" type="#_x0000_t202" style="position:absolute;left:0;text-align:left;margin-left:-4.1pt;margin-top:83.75pt;width:249.95pt;height:138.8pt;z-index:-251648000;visibility:visible;mso-wrap-style:square;mso-width-percent:0;mso-height-percent:0;mso-wrap-distance-left:9pt;mso-wrap-distance-top:0;mso-wrap-distance-right:9pt;mso-wrap-distance-bottom:0;mso-position-horizontal:absolute;mso-position-horizontal-relative:margin;mso-position-vertical:absolute;mso-position-vertical-relative:text;mso-width-percent:0;mso-height-percent:0;mso-width-relative:page;mso-height-relative:page;v-text-anchor:top" o:gfxdata="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" stroked="f">
+              <v:shapetype w14:anchorId="51ABFC05" id="_x0000_t202" coordsize="21600,21600" o:spt="202" path="m,l,21600r21600,l21600,xe">
+                <v:stroke joinstyle="miter"/>
+                <v:path gradientshapeok="t" o:connecttype="rect"/>
+              </v:shapetype>
+              <v:shape id="_x0000_s1028" type="#_x0000_t202" style="position:absolute;left:0;text-align:left;margin-left:-4.15pt;margin-top:57.15pt;width:249.95pt;height:155.1pt;z-index:-251648000;visibility:visible;mso-wrap-style:square;mso-width-percent:0;mso-height-percent:0;mso-wrap-distance-left:9pt;mso-wrap-distance-top:0;mso-wrap-distance-right:9pt;mso-wrap-distance-bottom:0;mso-position-horizontal:absolute;mso-position-horizontal-relative:margin;mso-position-vertical:absolute;mso-position-vertical-relative:text;mso-width-percent:0;mso-height-percent:0;mso-width-relative:page;mso-height-relative:page;v-text-anchor:top" o:gfxdata="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" stroked="f">
                 <v:textbox>
                   <w:txbxContent>
                     <w:p>
@@ -1785,10 +1789,10 @@
                           <w:noProof/>
                         </w:rPr>
                         <w:drawing>
-                          <wp:inline distT="0" distB="0" distL="0" distR="0" wp14:anchorId="11716EA8" wp14:editId="10442F73">
-                            <wp:extent cx="2946400" cy="1485900"/>
-                            <wp:effectExtent l="0" t="0" r="0" b="0"/>
-                            <wp:docPr id="10" name="Picture 10"/>
+                          <wp:inline distT="0" distB="0" distL="0" distR="0" wp14:anchorId="1E5D44C5" wp14:editId="41EDFAC5">
+                            <wp:extent cx="2859405" cy="1662430"/>
+                            <wp:effectExtent l="0" t="0" r="0" b="1270"/>
+                            <wp:docPr id="7" name="Picture 7"/>
                             <wp:cNvGraphicFramePr>
                               <a:graphicFrameLocks xmlns:a="http://schemas.openxmlformats.org/drawingml/2006/main" noChangeAspect="1"/>
                             </wp:cNvGraphicFramePr>
@@ -1796,11 +1800,11 @@
                               <a:graphicData uri="http://schemas.openxmlformats.org/drawingml/2006/picture">
                                 <pic:pic xmlns:pic="http://schemas.openxmlformats.org/drawingml/2006/picture">
                                   <pic:nvPicPr>
-                                    <pic:cNvPr id="10" name="Picture 10"/>
+                                    <pic:cNvPr id="7" name="Picture 7"/>
                                     <pic:cNvPicPr/>
                                   </pic:nvPicPr>
                                   <pic:blipFill>
-                                    <a:blip r:embed="rId14">
+                                    <a:blip r:embed="rId13">
                                       <a:extLst>
                                         <a:ext uri="{28A0092B-C50C-407E-A947-70E740481C1C}">
                                           <a14:useLocalDpi xmlns:a14="http://schemas.microsoft.com/office/drawing/2010/main" val="0"/>
@@ -1814,7 +1818,7 @@
                                   <pic:spPr>
                                     <a:xfrm>
                                       <a:off x="0" y="0"/>
-                                      <a:ext cx="2946400" cy="1485900"/>
+                                      <a:ext cx="2859405" cy="1662430"/>
                                     </a:xfrm>
                                     <a:prstGeom prst="rect">
                                       <a:avLst/>
@@ -1966,19 +1970,17 @@
     </w:p>
     <w:p>
       <w:pPr>
-        <w:pStyle w:val="Heading2"/>
-      </w:pPr>
-      <w:r>
-        <w:t>The XrdCl event-loop</w:t>
-      </w:r>
-    </w:p>
-    <w:p>
-      <w:pPr>
         <w:ind w:firstLine="288"/>
         <w:jc w:val="both"/>
       </w:pPr>
       <w:r>
-        <w:t xml:space="preserve">The entire XrdCl API stack is represented as a block diagram in Fig. 5, where each of the components are organized in three main categories: </w:t>
+        <w:t xml:space="preserve">The entire XrdCl API stack is represented as a block diagram in Fig. </w:t>
+      </w:r>
+      <w:r>
+        <w:t>3</w:t>
+      </w:r>
+      <w:r>
+        <w:t xml:space="preserve">, where each of the components are organized in three main categories: </w:t>
       </w:r>
       <w:r>
         <w:t>XRootD</w:t>
@@ -5054,7 +5056,7 @@
         <w:rPr>
           <w:lang w:val="en-US"/>
         </w:rPr>
-        <w:t xml:space="preserve"> In Fig. 6 a flow with only three operations that are used to write some data into a file, each with its corresponding operation handler.</w:t>
+        <w:t xml:space="preserve"> </w:t>
       </w:r>
     </w:p>
     <w:p>
@@ -6200,13 +6202,13 @@
         <w:jc w:val="both"/>
       </w:pPr>
       <w:r>
+        <w:t>From Listing 5, one can see that the flow of file operations is assigned to a pipeline variable. For each operation (namely</w:t>
+      </w:r>
+      <w:r>
+        <w:t xml:space="preserve"> </w:t>
+      </w:r>
+      <w:r>
         <w:lastRenderedPageBreak/>
-        <w:t>From Listing 5, one can see that the flow of file operations is assigned to a pipeline variable. For each operation (namely</w:t>
-      </w:r>
-      <w:r>
-        <w:t xml:space="preserve"> </w:t>
-      </w:r>
-      <w:r>
         <w:t xml:space="preserve">Open, Read and Close) the corresponding object is created and the operator () is used for passing arguments to the operations. The operation itself dictates the number of arguments and their types. </w:t>
       </w:r>
       <w:r>
@@ -11207,16 +11209,7 @@
         <w:jc w:val="both"/>
       </w:pPr>
       <w:r>
-        <w:t xml:space="preserve">The Declarative API is tested in the development of an Erasure Coding plug-in for the client. </w:t>
-      </w:r>
-      <w:r>
-        <w:t xml:space="preserve">Erasure </w:t>
-      </w:r>
-      <w:r>
-        <w:t>C</w:t>
-      </w:r>
-      <w:r>
-        <w:t>oding (EC) is a method of data protection in which data is broken into fragments, expanded and encoded with redundant data pieces and stored across a set of different locations or storage media.</w:t>
+        <w:t>The Declarative API is tested in the development of an Erasure Coding plug-in for the client. Erasure Coding (EC) is a method of data protection in which data is broken into fragments, expanded and encoded with redundant data pieces and stored across a set of different locations or storage media.</w:t>
       </w:r>
     </w:p>
     <w:p>
@@ -11277,6 +11270,9 @@
         <w:t xml:space="preserve">parity chunks. One needs to open all stripes, write to all stripes, set extended attributes on all stripes, then finally close all stripes. The write operation and setting the extended attributes should </w:t>
       </w:r>
       <w:r>
+        <w:rPr>
+          <w:noProof/>
+        </w:rPr>
         <w:lastRenderedPageBreak/>
         <mc:AlternateContent>
           <mc:Choice Requires="wps">
@@ -11359,7 +11355,7 @@
                                           <pic:cNvPicPr/>
                                         </pic:nvPicPr>
                                         <pic:blipFill>
-                                          <a:blip r:embed="rId15">
+                                          <a:blip r:embed="rId14">
                                             <a:extLst>
                                               <a:ext uri="{28A0092B-C50C-407E-A947-70E740481C1C}">
                                                 <a14:useLocalDpi xmlns:a14="http://schemas.microsoft.com/office/drawing/2010/main" val="0"/>
@@ -11398,7 +11394,21 @@
                                 <w:rFonts w:eastAsia="Times New Roman"/>
                                 <w:lang w:eastAsia="en-GB"/>
                               </w:rPr>
-                              <w:t>Figure 8: Asynchronous workflow in terms of response handlers.</w:t>
+                              <w:t xml:space="preserve">Figure </w:t>
+                            </w:r>
+                            <w:r>
+                              <w:rPr>
+                                <w:rFonts w:eastAsia="Times New Roman"/>
+                                <w:lang w:eastAsia="en-GB"/>
+                              </w:rPr>
+                              <w:t>4</w:t>
+                            </w:r>
+                            <w:r>
+                              <w:rPr>
+                                <w:rFonts w:eastAsia="Times New Roman"/>
+                                <w:lang w:eastAsia="en-GB"/>
+                              </w:rPr>
+                              <w:t>: Asynchronous workflow in terms of response handlers.</w:t>
                             </w:r>
                           </w:p>
                         </w:txbxContent>
@@ -11452,7 +11462,7 @@
                                     <pic:cNvPicPr/>
                                   </pic:nvPicPr>
                                   <pic:blipFill>
-                                    <a:blip r:embed="rId15">
+                                    <a:blip r:embed="rId14">
                                       <a:extLst>
                                         <a:ext uri="{28A0092B-C50C-407E-A947-70E740481C1C}">
                                           <a14:useLocalDpi xmlns:a14="http://schemas.microsoft.com/office/drawing/2010/main" val="0"/>
@@ -11491,7 +11501,21 @@
                           <w:rFonts w:eastAsia="Times New Roman"/>
                           <w:lang w:eastAsia="en-GB"/>
                         </w:rPr>
-                        <w:t>Figure 8: Asynchronous workflow in terms of response handlers.</w:t>
+                        <w:t xml:space="preserve">Figure </w:t>
+                      </w:r>
+                      <w:r>
+                        <w:rPr>
+                          <w:rFonts w:eastAsia="Times New Roman"/>
+                          <w:lang w:eastAsia="en-GB"/>
+                        </w:rPr>
+                        <w:t>4</w:t>
+                      </w:r>
+                      <w:r>
+                        <w:rPr>
+                          <w:rFonts w:eastAsia="Times New Roman"/>
+                          <w:lang w:eastAsia="en-GB"/>
+                        </w:rPr>
+                        <w:t>: Asynchronous workflow in terms of response handlers.</w:t>
                       </w:r>
                     </w:p>
                   </w:txbxContent>
@@ -13583,14 +13607,20 @@
         <w:jc w:val="both"/>
       </w:pPr>
       <w:r>
-        <w:t>The asynchronous workflow for a chain of operations was discussed in Section III. The diagram in Figure 8 aims at giving a schematic representation of the pipeline, including the concept of response handler.</w:t>
-      </w:r>
-    </w:p>
-    <w:p>
-      <w:pPr>
-        <w:ind w:firstLine="288"/>
-        <w:jc w:val="both"/>
-      </w:pPr>
+        <w:t>The asynchronous workflow for a chain of operations was discussed in Section III. The diagram in Fig</w:t>
+      </w:r>
+      <w:r>
+        <w:t>.</w:t>
+      </w:r>
+      <w:r>
+        <w:t xml:space="preserve"> </w:t>
+      </w:r>
+      <w:r>
+        <w:t>4</w:t>
+      </w:r>
+      <w:r>
+        <w:t xml:space="preserve"> aims at giving a schematic representation of the pipeline, including the concept of response handler.</w:t>
+      </w:r>
     </w:p>
     <w:p>
       <w:pPr>

</xml_diff>

<commit_message>
fixed spell errors by grammarly
</commit_message>
<xml_diff>
--- a/pyxrootd_revised.docx
+++ b/pyxrootd_revised.docx
@@ -360,7 +360,13 @@
         <w:t>discussed</w:t>
       </w:r>
       <w:r>
-        <w:t xml:space="preserve"> within the present work. The client side of </w:t>
+        <w:t xml:space="preserve"> within the present work. The </w:t>
+      </w:r>
+      <w:r>
+        <w:t>client-side</w:t>
+      </w:r>
+      <w:r>
+        <w:t xml:space="preserve"> of </w:t>
       </w:r>
       <w:r>
         <w:t>XRootD</w:t>
@@ -372,7 +378,13 @@
         <w:t xml:space="preserve"> feature</w:t>
       </w:r>
       <w:r>
-        <w:t xml:space="preserve"> called Declarative API. Its main purpose is to provide the user an asynchronous interface that is more in line with the modern C++ paradigm.</w:t>
+        <w:t xml:space="preserve"> called Declarative API. Its main purpose is to provide the user</w:t>
+      </w:r>
+      <w:r>
+        <w:t xml:space="preserve"> with</w:t>
+      </w:r>
+      <w:r>
+        <w:t xml:space="preserve"> an asynchronous interface that is more in line with the modern C++ paradigm.</w:t>
       </w:r>
       <w:r>
         <w:t xml:space="preserve"> A </w:t>
@@ -393,7 +405,13 @@
         <w:t xml:space="preserve"> together </w:t>
       </w:r>
       <w:r>
-        <w:t xml:space="preserve">with a case study which involves the implementation of </w:t>
+        <w:t xml:space="preserve">with a case study </w:t>
+      </w:r>
+      <w:r>
+        <w:t>that</w:t>
+      </w:r>
+      <w:r>
+        <w:t xml:space="preserve"> involves the implementation of </w:t>
       </w:r>
       <w:r>
         <w:t>an Erasure Coding plug-in for the client</w:t>
@@ -495,13 +513,31 @@
         <w:rPr>
           <w:lang w:val="en-US"/>
         </w:rPr>
-        <w:t xml:space="preserve"> SLAC-Stanford Linear Accelerator Center). Over the last years, the framework evolved a lot, and it now supports data analysis, data transfers, data management </w:t>
-      </w:r>
-      <w:r>
-        <w:rPr>
-          <w:lang w:val="en-US"/>
-        </w:rPr>
-        <w:t>and, in addition,</w:t>
+        <w:t xml:space="preserve"> SLAC-Stanford Linear Accelerator Center). Over the last years, the framework evolved a lot, and it now supports data analysis, data transfers, data management</w:t>
+      </w:r>
+      <w:r>
+        <w:rPr>
+          <w:lang w:val="en-US"/>
+        </w:rPr>
+        <w:t>,</w:t>
+      </w:r>
+      <w:r>
+        <w:rPr>
+          <w:lang w:val="en-US"/>
+        </w:rPr>
+        <w:t xml:space="preserve"> </w:t>
+      </w:r>
+      <w:r>
+        <w:rPr>
+          <w:lang w:val="en-US"/>
+        </w:rPr>
+        <w:t xml:space="preserve">and </w:t>
+      </w:r>
+      <w:r>
+        <w:rPr>
+          <w:lang w:val="en-US"/>
+        </w:rPr>
+        <w:t>also</w:t>
       </w:r>
       <w:r>
         <w:rPr>
@@ -844,7 +880,7 @@
         <w:rPr>
           <w:lang w:val="en-US"/>
         </w:rPr>
-        <w:t xml:space="preserve">. Although, </w:t>
+        <w:t xml:space="preserve">. Although </w:t>
       </w:r>
       <w:r>
         <w:rPr>
@@ -862,7 +898,19 @@
         <w:rPr>
           <w:lang w:val="en-US"/>
         </w:rPr>
-        <w:t>feature which allowed its proper functionality within a global, multi-site environment was in fact the core idea of AAA.</w:t>
+        <w:t xml:space="preserve">feature </w:t>
+      </w:r>
+      <w:r>
+        <w:rPr>
+          <w:lang w:val="en-US"/>
+        </w:rPr>
+        <w:t>that</w:t>
+      </w:r>
+      <w:r>
+        <w:rPr>
+          <w:lang w:val="en-US"/>
+        </w:rPr>
+        <w:t xml:space="preserve"> allowed its proper functionality within a global, multi-site environment was in fact the core idea of AAA.</w:t>
       </w:r>
     </w:p>
     <w:p>
@@ -876,7 +924,13 @@
         <w:rPr>
           <w:lang w:val="en-US"/>
         </w:rPr>
-        <w:t xml:space="preserve">In order to emphasize the importance of </w:t>
+        <w:t>To</w:t>
+      </w:r>
+      <w:r>
+        <w:rPr>
+          <w:lang w:val="en-US"/>
+        </w:rPr>
+        <w:t xml:space="preserve"> emphasize the importance of </w:t>
       </w:r>
       <w:r>
         <w:rPr>
@@ -894,6 +948,12 @@
         <w:rPr>
           <w:lang w:val="en-US"/>
         </w:rPr>
+        <w:t xml:space="preserve">the </w:t>
+      </w:r>
+      <w:r>
+        <w:rPr>
+          <w:lang w:val="en-US"/>
+        </w:rPr>
         <w:t>XRootD</w:t>
       </w:r>
       <w:r>
@@ -930,13 +990,49 @@
         <w:rPr>
           <w:lang w:val="en-US"/>
         </w:rPr>
-        <w:t xml:space="preserve"> framework, both in terms of its server side as well as its client </w:t>
-      </w:r>
-      <w:r>
-        <w:rPr>
-          <w:lang w:val="en-US"/>
-        </w:rPr>
-        <w:t>side, since both implementations are crucial in understanding the overall workflow of data access and data manipulation within WLCG community.</w:t>
+        <w:t xml:space="preserve"> framework, both in terms of its </w:t>
+      </w:r>
+      <w:r>
+        <w:rPr>
+          <w:lang w:val="en-US"/>
+        </w:rPr>
+        <w:t>server-side</w:t>
+      </w:r>
+      <w:r>
+        <w:rPr>
+          <w:lang w:val="en-US"/>
+        </w:rPr>
+        <w:t xml:space="preserve"> as well as its </w:t>
+      </w:r>
+      <w:r>
+        <w:rPr>
+          <w:lang w:val="en-US"/>
+        </w:rPr>
+        <w:t>client-</w:t>
+      </w:r>
+      <w:r>
+        <w:rPr>
+          <w:lang w:val="en-US"/>
+        </w:rPr>
+        <w:t>side</w:t>
+      </w:r>
+      <w:r>
+        <w:rPr>
+          <w:lang w:val="en-US"/>
+        </w:rPr>
+        <w:t xml:space="preserve">, since both implementations are crucial in understanding the overall workflow of data access and data manipulation within </w:t>
+      </w:r>
+      <w:r>
+        <w:rPr>
+          <w:lang w:val="en-US"/>
+        </w:rPr>
+        <w:t xml:space="preserve">the </w:t>
+      </w:r>
+      <w:r>
+        <w:rPr>
+          <w:lang w:val="en-US"/>
+        </w:rPr>
+        <w:t>WLCG community.</w:t>
       </w:r>
     </w:p>
     <w:p>
@@ -970,19 +1066,55 @@
         <w:rPr>
           <w:lang w:val="en-US"/>
         </w:rPr>
-        <w:t xml:space="preserve">The main objective of any scientific project that is based on experiments which ran </w:t>
-      </w:r>
-      <w:r>
-        <w:rPr>
-          <w:lang w:val="en-US"/>
-        </w:rPr>
-        <w:t xml:space="preserve">at CERN (but also to the other places within WLCG) is the access to the compute resources which are used for submitting jobs </w:t>
-      </w:r>
-      <w:r>
-        <w:rPr>
-          <w:lang w:val="en-US"/>
-        </w:rPr>
-        <w:t>that aim to solve a particular task. An old model of such a workflow is described in diagram below (also called “jobs go to data” paradigm [2]).</w:t>
+        <w:t xml:space="preserve">The main objective of any scientific project that is based on experiments </w:t>
+      </w:r>
+      <w:r>
+        <w:rPr>
+          <w:lang w:val="en-US"/>
+        </w:rPr>
+        <w:t>that</w:t>
+      </w:r>
+      <w:r>
+        <w:rPr>
+          <w:lang w:val="en-US"/>
+        </w:rPr>
+        <w:t xml:space="preserve"> ran </w:t>
+      </w:r>
+      <w:r>
+        <w:rPr>
+          <w:lang w:val="en-US"/>
+        </w:rPr>
+        <w:t xml:space="preserve">at CERN (but also to the other places within WLCG) is the access to the </w:t>
+      </w:r>
+      <w:r>
+        <w:rPr>
+          <w:lang w:val="en-US"/>
+        </w:rPr>
+        <w:t>computing</w:t>
+      </w:r>
+      <w:r>
+        <w:rPr>
+          <w:lang w:val="en-US"/>
+        </w:rPr>
+        <w:t xml:space="preserve"> resources which are used for submitting jobs </w:t>
+      </w:r>
+      <w:r>
+        <w:rPr>
+          <w:lang w:val="en-US"/>
+        </w:rPr>
+        <w:t xml:space="preserve">that aim to solve a particular task. An old model of such a workflow is described in </w:t>
+      </w:r>
+      <w:r>
+        <w:rPr>
+          <w:lang w:val="en-US"/>
+        </w:rPr>
+        <w:t xml:space="preserve">Fig.1 </w:t>
+      </w:r>
+      <w:r>
+        <w:rPr>
+          <w:lang w:val="en-US"/>
+        </w:rPr>
+        <w:t>(also called “jobs go to data” paradigm [2]).</w:t>
       </w:r>
     </w:p>
     <w:p>
@@ -1005,16 +1137,43 @@
         <w:t>the grid middleware [2]).</w:t>
       </w:r>
       <w:r>
-        <w:rPr>
-          <w:lang w:val="en-US"/>
-        </w:rPr>
-        <w:t>This introduces significant overhead and as a result slows down the process of tackling the actual tasks which have to be performed by the physicists with the required data</w:t>
+        <w:t xml:space="preserve"> </w:t>
+      </w:r>
+      <w:r>
+        <w:rPr>
+          <w:lang w:val="en-US"/>
+        </w:rPr>
+        <w:t>This introduces significant overhead and as a result</w:t>
+      </w:r>
+      <w:r>
+        <w:rPr>
+          <w:lang w:val="en-US"/>
+        </w:rPr>
+        <w:t>,</w:t>
+      </w:r>
+      <w:r>
+        <w:rPr>
+          <w:lang w:val="en-US"/>
+        </w:rPr>
+        <w:t xml:space="preserve"> slows down the process of tackling the actual tasks which have to be performed by the physicists with the required data</w:t>
       </w:r>
       <w:r>
         <w:t>.</w:t>
       </w:r>
       <w:r>
-        <w:t xml:space="preserve"> Federated storage system is the implementation that aims at solving such issues. Defined in [2] as a collection of unpaired storage resources that are managed by a set of domains which are cooperating with each other (but also independent) and also are accessible via a common namespace. </w:t>
+        <w:t xml:space="preserve"> </w:t>
+      </w:r>
+      <w:r>
+        <w:t xml:space="preserve">A </w:t>
+      </w:r>
+      <w:r>
+        <w:t xml:space="preserve">Federated storage system is the implementation that aims at solving such issues. Defined in [2] as a collection of unpaired storage resources that are managed by a set of domains </w:t>
+      </w:r>
+      <w:r>
+        <w:t>that</w:t>
+      </w:r>
+      <w:r>
+        <w:t xml:space="preserve"> are cooperating (but also independent) and also are accessible via a common namespace. </w:t>
       </w:r>
       <w:r>
         <w:t xml:space="preserve">By using multiple dedicated </w:t>
@@ -1050,7 +1209,7 @@
         <w:t xml:space="preserve">where the user </w:t>
       </w:r>
       <w:r>
-        <w:t>makes a direct contact with the central endpoint and is redirected to a site which can provide the necessary data.</w:t>
+        <w:t>makes direct contact with the central endpoint and is redirected to a site which can provide the necessary data.</w:t>
       </w:r>
     </w:p>
     <w:p>
@@ -1341,7 +1500,31 @@
         <w:rPr>
           <w:lang w:val="en-US"/>
         </w:rPr>
-        <w:t xml:space="preserve"> acts like any remote data server, however, it does seem innovative in terms of its scalability, robustness, fault tolerance, job recovery (in case of job failing during an execution), cache mechanism and many more. In fact, a tremendous work (progress) has been done in the recent years, especially for extending the scalability features</w:t>
+        <w:t xml:space="preserve"> acts like any remote data server, however, it does seem innovative in terms of its scalability, robustness, fault tolerance, job recovery (in case of job failing during an execution), cache mechanism</w:t>
+      </w:r>
+      <w:r>
+        <w:rPr>
+          <w:lang w:val="en-US"/>
+        </w:rPr>
+        <w:t>,</w:t>
+      </w:r>
+      <w:r>
+        <w:rPr>
+          <w:lang w:val="en-US"/>
+        </w:rPr>
+        <w:t xml:space="preserve"> and many more. </w:t>
+      </w:r>
+      <w:r>
+        <w:rPr>
+          <w:lang w:val="en-US"/>
+        </w:rPr>
+        <w:t>A</w:t>
+      </w:r>
+      <w:r>
+        <w:rPr>
+          <w:lang w:val="en-US"/>
+        </w:rPr>
+        <w:t xml:space="preserve"> tremendous work (progress) has been done in recent years, especially for extending the scalability features</w:t>
       </w:r>
       <w:r>
         <w:rPr>
@@ -1359,7 +1542,31 @@
         <w:rPr>
           <w:lang w:val="en-US"/>
         </w:rPr>
-        <w:t xml:space="preserve"> [2] and many more. In fact, the development team is constantly committing new or improved </w:t>
+        <w:t xml:space="preserve"> [2]</w:t>
+      </w:r>
+      <w:r>
+        <w:rPr>
+          <w:lang w:val="en-US"/>
+        </w:rPr>
+        <w:t>,</w:t>
+      </w:r>
+      <w:r>
+        <w:rPr>
+          <w:lang w:val="en-US"/>
+        </w:rPr>
+        <w:t xml:space="preserve"> and many more. </w:t>
+      </w:r>
+      <w:r>
+        <w:rPr>
+          <w:lang w:val="en-US"/>
+        </w:rPr>
+        <w:t>The</w:t>
+      </w:r>
+      <w:r>
+        <w:rPr>
+          <w:lang w:val="en-US"/>
+        </w:rPr>
+        <w:t xml:space="preserve"> development team is constantly committing new or improved </w:t>
       </w:r>
       <w:r>
         <w:rPr>
@@ -1445,7 +1652,19 @@
         <w:rPr>
           <w:lang w:val="en-US"/>
         </w:rPr>
-        <w:t>, namely: Network layer, Protocol layer, File-system layer and a Storage laye</w:t>
+        <w:t>, namely: Network layer, Protocol layer, File-system layer</w:t>
+      </w:r>
+      <w:r>
+        <w:rPr>
+          <w:lang w:val="en-US"/>
+        </w:rPr>
+        <w:t>,</w:t>
+      </w:r>
+      <w:r>
+        <w:rPr>
+          <w:lang w:val="en-US"/>
+        </w:rPr>
+        <w:t xml:space="preserve"> and a Storage laye</w:t>
       </w:r>
       <w:r>
         <w:rPr>
@@ -1487,7 +1706,19 @@
         <w:rPr>
           <w:lang w:val="en-US"/>
         </w:rPr>
-        <w:t>run-time plug-in mechanism, new features can be added into the framework with little effort.</w:t>
+        <w:t xml:space="preserve">run-time plug-in mechanism, new features can be added </w:t>
+      </w:r>
+      <w:r>
+        <w:rPr>
+          <w:lang w:val="en-US"/>
+        </w:rPr>
+        <w:t>to</w:t>
+      </w:r>
+      <w:r>
+        <w:rPr>
+          <w:lang w:val="en-US"/>
+        </w:rPr>
+        <w:t xml:space="preserve"> the framework with little effort.</w:t>
       </w:r>
       <w:r>
         <w:rPr>
@@ -1545,7 +1776,7 @@
         <w:rPr>
           <w:lang w:val="en-US"/>
         </w:rPr>
-        <w:t xml:space="preserve">The XrdCl implementation, developed within a multi-threaded </w:t>
+        <w:t xml:space="preserve">The XrdCl implementation developed within a multi-threaded </w:t>
       </w:r>
       <w:r>
         <w:rPr>
@@ -1631,7 +1862,19 @@
         <w:rPr>
           <w:lang w:val="en-US"/>
         </w:rPr>
-        <w:t xml:space="preserve"> framework, as having asynchronous behavior of the function calls for requesting/service data access to users greatly improves performance (however, at the cost of slight increase in code complexity).</w:t>
+        <w:t xml:space="preserve"> framework, as having asynchronous behavior of the function calls for requesting/service data access to users greatly improves performance (however, at the cost of </w:t>
+      </w:r>
+      <w:r>
+        <w:rPr>
+          <w:lang w:val="en-US"/>
+        </w:rPr>
+        <w:t xml:space="preserve">a </w:t>
+      </w:r>
+      <w:r>
+        <w:rPr>
+          <w:lang w:val="en-US"/>
+        </w:rPr>
+        <w:t>slight increase in code complexity).</w:t>
       </w:r>
     </w:p>
     <w:p>
@@ -1804,7 +2047,7 @@
                                     <pic:cNvPicPr/>
                                   </pic:nvPicPr>
                                   <pic:blipFill>
-                                    <a:blip r:embed="rId13">
+                                    <a:blip r:embed="rId14">
                                       <a:extLst>
                                         <a:ext uri="{28A0092B-C50C-407E-A947-70E740481C1C}">
                                           <a14:useLocalDpi xmlns:a14="http://schemas.microsoft.com/office/drawing/2010/main" val="0"/>
@@ -1855,7 +2098,19 @@
         <w:rPr>
           <w:lang w:val="en-US"/>
         </w:rPr>
-        <w:t>All the requests submitted by the user within the application are queued and then executed by the socket event-loop. This execution of requests is done on a single-threaded manner – sequentially</w:t>
+        <w:t xml:space="preserve">All the requests submitted by the user within the application are queued and then executed by the socket event-loop. This execution of requests is done </w:t>
+      </w:r>
+      <w:r>
+        <w:rPr>
+          <w:lang w:val="en-US"/>
+        </w:rPr>
+        <w:t>in</w:t>
+      </w:r>
+      <w:r>
+        <w:rPr>
+          <w:lang w:val="en-US"/>
+        </w:rPr>
+        <w:t xml:space="preserve"> a single-threaded manner – sequentially</w:t>
       </w:r>
       <w:r>
         <w:rPr>
@@ -1935,13 +2190,49 @@
         <w:rPr>
           <w:lang w:val="en-US"/>
         </w:rPr>
-        <w:t>until time-to-live timeout elapses. The XrdCl implementation is routing all the requests through a single (physical) connection, although, it is possible to force the component to use up to 16 simultaneous physical connections, improving in this way the performance over network of WAN type. Disconnection of the client from a server can be forced, depending on the actual needs</w:t>
-      </w:r>
-      <w:r>
-        <w:rPr>
-          <w:lang w:val="en-US"/>
-        </w:rPr>
-        <w:t>; for example, the user might want to reestablish the connection with new credentials.</w:t>
+        <w:t xml:space="preserve">until </w:t>
+      </w:r>
+      <w:r>
+        <w:rPr>
+          <w:lang w:val="en-US"/>
+        </w:rPr>
+        <w:t xml:space="preserve">the </w:t>
+      </w:r>
+      <w:r>
+        <w:rPr>
+          <w:lang w:val="en-US"/>
+        </w:rPr>
+        <w:t xml:space="preserve">time-to-live timeout elapses. The XrdCl implementation is routing all the requests through a single (physical) connection, although, it is possible to force the component to use up to 16 simultaneous physical connections, improving in this way the performance over </w:t>
+      </w:r>
+      <w:r>
+        <w:rPr>
+          <w:lang w:val="en-US"/>
+        </w:rPr>
+        <w:t xml:space="preserve">a </w:t>
+      </w:r>
+      <w:r>
+        <w:rPr>
+          <w:lang w:val="en-US"/>
+        </w:rPr>
+        <w:t>network of WAN type. Disconnection of the client from a server can be forced, depending on the actual needs</w:t>
+      </w:r>
+      <w:r>
+        <w:rPr>
+          <w:lang w:val="en-US"/>
+        </w:rPr>
+        <w:t xml:space="preserve">; for example, the user might want to </w:t>
+      </w:r>
+      <w:r>
+        <w:rPr>
+          <w:lang w:val="en-US"/>
+        </w:rPr>
+        <w:t>re-establish</w:t>
+      </w:r>
+      <w:r>
+        <w:rPr>
+          <w:lang w:val="en-US"/>
+        </w:rPr>
+        <w:t xml:space="preserve"> the connection with new credentials.</w:t>
       </w:r>
       <w:r>
         <w:rPr>
@@ -1980,7 +2271,13 @@
         <w:t>3</w:t>
       </w:r>
       <w:r>
-        <w:t xml:space="preserve">, where each of the components are organized in three main categories: </w:t>
+        <w:t xml:space="preserve">, where each of the components </w:t>
+      </w:r>
+      <w:r>
+        <w:t>is</w:t>
+      </w:r>
+      <w:r>
+        <w:t xml:space="preserve"> organized in three main categories: </w:t>
       </w:r>
       <w:r>
         <w:t>XRootD</w:t>
@@ -1990,6 +2287,9 @@
       </w:r>
       <w:r>
         <w:t>XRootD</w:t>
+      </w:r>
+      <w:r>
+        <w:t>,</w:t>
       </w:r>
       <w:r>
         <w:t xml:space="preserve"> and External</w:t>
@@ -2014,6 +2314,9 @@
       </w:pPr>
       <w:r>
         <w:t xml:space="preserve">The XrdCl library is the foundation part of the following components of </w:t>
+      </w:r>
+      <w:r>
+        <w:t xml:space="preserve">the </w:t>
       </w:r>
       <w:r>
         <w:t>XRootD</w:t>
@@ -2032,7 +2335,13 @@
         <w:jc w:val="both"/>
       </w:pPr>
       <w:r>
-        <w:t>The command line interface</w:t>
+        <w:t xml:space="preserve">The </w:t>
+      </w:r>
+      <w:r>
+        <w:t>command-line</w:t>
+      </w:r>
+      <w:r>
+        <w:t xml:space="preserve"> interface</w:t>
       </w:r>
       <w:r>
         <w:t xml:space="preserve"> [6]</w:t>
@@ -2141,7 +2450,10 @@
       </w:pPr>
       <w:r>
         <w:lastRenderedPageBreak/>
-        <w:t xml:space="preserve">Asyncrhonous implementations within </w:t>
+        <w:t>Asynchronous</w:t>
+      </w:r>
+      <w:r>
+        <w:t xml:space="preserve"> implementations within </w:t>
       </w:r>
       <w:r>
         <w:t>XRootD</w:t>
@@ -3734,7 +4046,7 @@
         <w:t>XRootD</w:t>
       </w:r>
       <w:r>
-        <w:t xml:space="preserve"> is mainly used with file-based data repositories, a crucial component is indeed the file access API, that contains both single file as well as file system implementations. It was already mentioned that these objects have both synchronous and asynchronous behavior. </w:t>
+        <w:t xml:space="preserve"> is mainly used with file-based data repositories, a crucial component is indeed the file access API. It was already mentioned that these objects have both synchronous and asynchronous behavior. </w:t>
       </w:r>
       <w:r>
         <w:t>What this means from a</w:t>
@@ -5008,7 +5320,19 @@
         <w:rPr>
           <w:lang w:val="en-US"/>
         </w:rPr>
-        <w:t xml:space="preserve">A usual execution flow which </w:t>
+        <w:t xml:space="preserve">A usual execution flow </w:t>
+      </w:r>
+      <w:r>
+        <w:rPr>
+          <w:lang w:val="en-US"/>
+        </w:rPr>
+        <w:t>that</w:t>
+      </w:r>
+      <w:r>
+        <w:rPr>
+          <w:lang w:val="en-US"/>
+        </w:rPr>
+        <w:t xml:space="preserve"> </w:t>
       </w:r>
       <w:r>
         <w:rPr>
@@ -5026,19 +5350,19 @@
         <w:rPr>
           <w:lang w:val="en-US"/>
         </w:rPr>
-        <w:t xml:space="preserve">might consist of a function that tries to open the file (e.g. Open). Its response handler must have the second operation (e.g. Read, Write) that needs to be called. The second function has a handler as well, which will eventually call the third operation (usually the closing operation on that specific file </w:t>
-      </w:r>
-      <w:r>
-        <w:rPr>
-          <w:lang w:val="en-US"/>
-        </w:rPr>
-        <w:t>which the client has accessed; Close).</w:t>
-      </w:r>
-      <w:r>
-        <w:rPr>
-          <w:lang w:val="en-US"/>
-        </w:rPr>
-        <w:t xml:space="preserve"> It is also worth mentioning that each operation call requires different arguments and as a result, each handler will have its corresponding implementation. It is relatively easy to see that even a simple flow requires some serious amount of work, and this will scale up </w:t>
+        <w:t>might consist of a function that tries to open the file (e.g. Open). Its response handler must have the second operation (e.g. Read, Write) that needs to be called. The second function has a handler as well, which will eventually call the third operation (usually the closing operation on that specific file which the client has accessed; Close).</w:t>
+      </w:r>
+      <w:r>
+        <w:rPr>
+          <w:lang w:val="en-US"/>
+        </w:rPr>
+        <w:t xml:space="preserve"> It is also worth mentioning that </w:t>
+      </w:r>
+      <w:r>
+        <w:rPr>
+          <w:lang w:val="en-US"/>
+        </w:rPr>
+        <w:t xml:space="preserve">each operation call requires different arguments and as a result, each handler will have its corresponding implementation. It is relatively easy to see that even a simple flow requires some serious amount of work, and this will scale up </w:t>
       </w:r>
       <w:r>
         <w:rPr>
@@ -6094,7 +6418,19 @@
         <w:t>API by the users.</w:t>
       </w:r>
       <w:r>
-        <w:t xml:space="preserve"> It has been built on top of existing API and provides an additional layer of abstraction (that layer itself is what makes a more convenient interface between the client and the end user).</w:t>
+        <w:t xml:space="preserve"> It has been built on top of </w:t>
+      </w:r>
+      <w:r>
+        <w:t xml:space="preserve">the </w:t>
+      </w:r>
+      <w:r>
+        <w:t xml:space="preserve">existing API and provides an additional layer of abstraction (that layer itself is what makes a more convenient interface between the client and the </w:t>
+      </w:r>
+      <w:r>
+        <w:t>end-user</w:t>
+      </w:r>
+      <w:r>
+        <w:t>).</w:t>
       </w:r>
       <w:r>
         <w:t xml:space="preserve"> This section is dedicated </w:t>
@@ -6112,7 +6448,7 @@
         <w:jc w:val="both"/>
       </w:pPr>
       <w:r>
-        <w:t>Its key features that actually make the API easy to use are the following:</w:t>
+        <w:t>Its key features that make the API easy to use are the following:</w:t>
       </w:r>
     </w:p>
     <w:p>
@@ -6138,7 +6474,16 @@
         <w:jc w:val="both"/>
       </w:pPr>
       <w:r>
-        <w:t>Syntax is declarative-centric, meaning that users should focus on the actual choice of operation rather than paying much attention (effort) on the execution flow.</w:t>
+        <w:t>The syntax</w:t>
+      </w:r>
+      <w:r>
+        <w:t xml:space="preserve"> is declarative-centric, meaning that users should focus on the actual choice of operation rather than paying much attention (effort) </w:t>
+      </w:r>
+      <w:r>
+        <w:t>to</w:t>
+      </w:r>
+      <w:r>
+        <w:t xml:space="preserve"> the execution flow.</w:t>
       </w:r>
     </w:p>
     <w:p>
@@ -6151,7 +6496,19 @@
         <w:jc w:val="both"/>
       </w:pPr>
       <w:r>
-        <w:t>Proper signaling for user of any incorrect declarations and configurations during compilation phase.</w:t>
+        <w:t xml:space="preserve">Proper signaling for </w:t>
+      </w:r>
+      <w:r>
+        <w:t xml:space="preserve">the </w:t>
+      </w:r>
+      <w:r>
+        <w:t xml:space="preserve">user of any incorrect declarations and configurations during </w:t>
+      </w:r>
+      <w:r>
+        <w:t xml:space="preserve">the </w:t>
+      </w:r>
+      <w:r>
+        <w:t>compilation phase.</w:t>
       </w:r>
     </w:p>
     <w:p>
@@ -6167,7 +6524,13 @@
         <w:t>Error handling</w:t>
       </w:r>
       <w:r>
-        <w:t xml:space="preserve"> for the workflow is done in a consistent manner, showing proper error messages within the same space where the workflow is done.</w:t>
+        <w:t xml:space="preserve"> for the workflow is done </w:t>
+      </w:r>
+      <w:r>
+        <w:t>consistently</w:t>
+      </w:r>
+      <w:r>
+        <w:t>, showing proper error messages within the same space where the workflow is done.</w:t>
       </w:r>
     </w:p>
     <w:p>
@@ -6181,7 +6544,13 @@
         <w:jc w:val="both"/>
       </w:pPr>
       <w:r>
-        <w:t>The constructed API makes it so there is a communication protocol between the operations: result of one operation is used to compute the following operation, making this implementation very robust.</w:t>
+        <w:t xml:space="preserve">The constructed API makes it so there is a communication protocol between the operations: </w:t>
+      </w:r>
+      <w:r>
+        <w:t xml:space="preserve">the </w:t>
+      </w:r>
+      <w:r>
+        <w:t>result of one operation is used to compute the following operation, making this implementation very robust.</w:t>
       </w:r>
       <w:r>
         <w:t xml:space="preserve"> Listing 5 shows an example of operations workflow using the Declarative</w:t>
@@ -6193,7 +6562,13 @@
         <w:t>.</w:t>
       </w:r>
       <w:r>
-        <w:t xml:space="preserve"> One can see that the new API is more in line with modern C++ language paradigm.</w:t>
+        <w:t xml:space="preserve"> One can see that the new API is more in line with </w:t>
+      </w:r>
+      <w:r>
+        <w:t xml:space="preserve">the </w:t>
+      </w:r>
+      <w:r>
+        <w:t>modern C++ language paradigm.</w:t>
       </w:r>
     </w:p>
     <w:p>
@@ -6208,14 +6583,29 @@
         <w:t xml:space="preserve"> </w:t>
       </w:r>
       <w:r>
+        <w:t>Open, Read</w:t>
+      </w:r>
+      <w:r>
+        <w:t>,</w:t>
+      </w:r>
+      <w:r>
+        <w:t xml:space="preserve"> and Close) the corresponding object is created </w:t>
+      </w:r>
+      <w:r>
         <w:lastRenderedPageBreak/>
-        <w:t xml:space="preserve">Open, Read and Close) the corresponding object is created and the operator () is used for passing arguments to the operations. The operation itself dictates the number of arguments and their types. </w:t>
+        <w:t xml:space="preserve">and the operator () is used for passing arguments to the operations. The operation itself dictates the number of arguments and their types. </w:t>
       </w:r>
       <w:r>
         <w:t>A handler is introduced after the second operation through the &gt;&gt; operator, although this is optional, as the operation handler is not controlling the flow anymore. The example shown in Listing 5 only has only one handler, that is for the Read function</w:t>
       </w:r>
       <w:r>
-        <w:t xml:space="preserve">; last line contains a utility for synchronous execution of the pipeline (current </w:t>
+        <w:t xml:space="preserve">; </w:t>
+      </w:r>
+      <w:r>
+        <w:t xml:space="preserve">the </w:t>
+      </w:r>
+      <w:r>
+        <w:t xml:space="preserve">last line contains a utility for synchronous execution of the pipeline (current </w:t>
       </w:r>
       <w:r>
         <w:t>thread</w:t>
@@ -6230,7 +6620,13 @@
         <w:t xml:space="preserve"> </w:t>
       </w:r>
       <w:r>
-        <w:t xml:space="preserve">The defined operations are connected between each other by the | operator. </w:t>
+        <w:t xml:space="preserve">The defined operations are connected </w:t>
+      </w:r>
+      <w:r>
+        <w:t>to</w:t>
+      </w:r>
+      <w:r>
+        <w:t xml:space="preserve"> each other by the | operator. </w:t>
       </w:r>
       <w:r>
         <w:t>It is worth mentioning that a</w:t>
@@ -6242,7 +6638,13 @@
         <w:t xml:space="preserve"> </w:t>
       </w:r>
       <w:r>
-        <w:t>because of the operator overloading feature of C++ programming language.</w:t>
+        <w:t xml:space="preserve">because of the operator overloading feature of </w:t>
+      </w:r>
+      <w:r>
+        <w:t xml:space="preserve">the </w:t>
+      </w:r>
+      <w:r>
+        <w:t>C++ programming language.</w:t>
       </w:r>
     </w:p>
     <w:p>
@@ -8827,7 +9229,7 @@
         </mc:AlternateContent>
       </w:r>
       <w:r>
-        <w:t>The syntax also supports a parallel execution of multiple flows of operations</w:t>
+        <w:t>The syntax also supports parallel execution of multiple flows of operations</w:t>
       </w:r>
       <w:r>
         <w:t xml:space="preserve"> (</w:t>
@@ -8847,7 +9249,13 @@
         <w:t xml:space="preserve"> </w:t>
       </w:r>
       <w:r>
-        <w:t>The Parallel utility aggregates several operations (those might be compound operations) for parallel execution. It also accepts a variable number of operations. Example pipeline with three parallel operations can be seen in Listing 6.</w:t>
+        <w:t xml:space="preserve">The Parallel utility aggregates several operations (those might be compound operations) for parallel execution. It also accepts a variable number of operations. </w:t>
+      </w:r>
+      <w:r>
+        <w:t>An example</w:t>
+      </w:r>
+      <w:r>
+        <w:t xml:space="preserve"> pipeline with three parallel operations can be seen in Listing 6.</w:t>
       </w:r>
       <w:r>
         <w:t xml:space="preserve"> Even more so, it is possible to have pipelines run in parallel. Such an example is shown in Listing 7.</w:t>
@@ -8867,22 +9275,40 @@
         <w:jc w:val="both"/>
       </w:pPr>
       <w:r>
-        <w:t>In order to emphasize the overall flexibility and fluidity of the pipeline syntax, the following example is proposed: user wants to access a file with a size of 0.5MB from a data batch</w:t>
+        <w:t xml:space="preserve">In order to emphasize the overall flexibility and fluidity of the pipeline syntax, the following example is proposed: </w:t>
+      </w:r>
+      <w:r>
+        <w:t xml:space="preserve">the </w:t>
+      </w:r>
+      <w:r>
+        <w:t>user wants to access a file with a size of 0.5MB from a data batch</w:t>
       </w:r>
       <w:r>
         <w:t xml:space="preserve"> on a server</w:t>
       </w:r>
       <w:r>
-        <w:t>. Using the declarative approach, the procedure will look like the Listing 8.</w:t>
-      </w:r>
-      <w:r>
-        <w:t xml:space="preserve"> The first line is for declaration of a lock file, then the lock file is created with the first call of the Open function (taking as an argument the lock file itself). Once the lock file has been created, the pipeline continues by doing an open, a read and a close for the actual</w:t>
+        <w:t>. Using the declarative approach, the procedure will look like Listing 8.</w:t>
+      </w:r>
+      <w:r>
+        <w:t xml:space="preserve"> The first line is for </w:t>
+      </w:r>
+      <w:r>
+        <w:t xml:space="preserve">the </w:t>
+      </w:r>
+      <w:r>
+        <w:t>declaration of a lock file, then the lock file is created with the first call of the Open function (taking as an argument the lock file itself). Once the lock file has been created, the pipeline continues by doing an open, a read</w:t>
+      </w:r>
+      <w:r>
+        <w:t>,</w:t>
+      </w:r>
+      <w:r>
+        <w:t xml:space="preserve"> and a close for the actual</w:t>
       </w:r>
       <w:r>
         <w:t xml:space="preserve"> </w:t>
       </w:r>
       <w:r>
-        <w:t>file that needs to be accessed. The Rm function is used for deleting the lock file, since it is not needed anymore.</w:t>
+        <w:t>file that needs to be accessed. The Rm function is used for deleting the lock file since it is not needed anymore.</w:t>
       </w:r>
     </w:p>
     <w:p>
@@ -11189,7 +11615,7 @@
         </mc:AlternateContent>
       </w:r>
       <w:r>
-        <w:t>What is important to note is that if an operation fails to complete execution, any subsequent operations within that pipeline will not be executed, but their handlers will be called (with an error status). Using the pipelining semantic makes the control flow clearer and more robust</w:t>
+        <w:t>What is important to note is that if an operation fails to complete execution, any subsequent operations within that pipeline will not be executed, but their handlers will be called (with error status). Using the pipelining semantic makes the control flow clearer and more robust</w:t>
       </w:r>
       <w:r>
         <w:t>.</w:t>
@@ -11209,7 +11635,13 @@
         <w:jc w:val="both"/>
       </w:pPr>
       <w:r>
-        <w:t>The Declarative API is tested in the development of an Erasure Coding plug-in for the client. Erasure Coding (EC) is a method of data protection in which data is broken into fragments, expanded and encoded with redundant data pieces and stored across a set of different locations or storage media.</w:t>
+        <w:t>The Declarative API is tested in the development of an Erasure Coding plug-in for the client. Erasure Coding (EC) is a method of data protection in which data is broken into fragments, expanded and encoded with redundant data pieces</w:t>
+      </w:r>
+      <w:r>
+        <w:t>,</w:t>
+      </w:r>
+      <w:r>
+        <w:t xml:space="preserve"> and stored across a set of different locations or storage media.</w:t>
       </w:r>
     </w:p>
     <w:p>
@@ -11247,7 +11679,13 @@
         <w:t xml:space="preserve">Developing the EC procedure </w:t>
       </w:r>
       <w:r>
-        <w:t xml:space="preserve">will imply that an entire block of data will be striped into </w:t>
+        <w:t xml:space="preserve">will imply that an entire block of data will be </w:t>
+      </w:r>
+      <w:r>
+        <w:t>stripped</w:t>
+      </w:r>
+      <w:r>
+        <w:t xml:space="preserve"> into </w:t>
       </w:r>
       <w:r>
         <w:rPr>
@@ -11267,13 +11705,16 @@
         <w:t xml:space="preserve">m </w:t>
       </w:r>
       <w:r>
-        <w:t xml:space="preserve">parity chunks. One needs to open all stripes, write to all stripes, set extended attributes on all stripes, then finally close all stripes. The write operation and setting the extended attributes should </w:t>
+        <w:t xml:space="preserve">parity chunks. One needs to open all stripes, write to all stripes, set extended attributes on all stripes, then finally close all stripes. </w:t>
+      </w:r>
+      <w:r>
+        <w:lastRenderedPageBreak/>
+        <w:t xml:space="preserve">The write operation and setting the extended attributes should </w:t>
       </w:r>
       <w:r>
         <w:rPr>
           <w:noProof/>
         </w:rPr>
-        <w:lastRenderedPageBreak/>
         <mc:AlternateContent>
           <mc:Choice Requires="wps">
             <w:drawing>
@@ -11355,7 +11796,7 @@
                                           <pic:cNvPicPr/>
                                         </pic:nvPicPr>
                                         <pic:blipFill>
-                                          <a:blip r:embed="rId14">
+                                          <a:blip r:embed="rId15">
                                             <a:extLst>
                                               <a:ext uri="{28A0092B-C50C-407E-A947-70E740481C1C}">
                                                 <a14:useLocalDpi xmlns:a14="http://schemas.microsoft.com/office/drawing/2010/main" val="0"/>
@@ -11386,26 +11827,52 @@
                             <w:pPr>
                               <w:rPr>
                                 <w:rFonts w:eastAsia="Times New Roman"/>
+                                <w:sz w:val="16"/>
+                                <w:szCs w:val="16"/>
                                 <w:lang w:eastAsia="en-GB"/>
                               </w:rPr>
                             </w:pPr>
                             <w:r>
                               <w:rPr>
                                 <w:rFonts w:eastAsia="Times New Roman"/>
+                                <w:sz w:val="16"/>
+                                <w:szCs w:val="16"/>
                                 <w:lang w:eastAsia="en-GB"/>
                               </w:rPr>
-                              <w:t xml:space="preserve">Figure </w:t>
+                              <w:t>Fig</w:t>
                             </w:r>
                             <w:r>
                               <w:rPr>
                                 <w:rFonts w:eastAsia="Times New Roman"/>
+                                <w:sz w:val="16"/>
+                                <w:szCs w:val="16"/>
                                 <w:lang w:eastAsia="en-GB"/>
                               </w:rPr>
+                              <w:t>.</w:t>
+                            </w:r>
+                            <w:r>
+                              <w:rPr>
+                                <w:rFonts w:eastAsia="Times New Roman"/>
+                                <w:sz w:val="16"/>
+                                <w:szCs w:val="16"/>
+                                <w:lang w:eastAsia="en-GB"/>
+                              </w:rPr>
+                              <w:t xml:space="preserve"> </w:t>
+                            </w:r>
+                            <w:r>
+                              <w:rPr>
+                                <w:rFonts w:eastAsia="Times New Roman"/>
+                                <w:sz w:val="16"/>
+                                <w:szCs w:val="16"/>
+                                <w:lang w:eastAsia="en-GB"/>
+                              </w:rPr>
                               <w:t>4</w:t>
                             </w:r>
                             <w:r>
                               <w:rPr>
                                 <w:rFonts w:eastAsia="Times New Roman"/>
+                                <w:sz w:val="16"/>
+                                <w:szCs w:val="16"/>
                                 <w:lang w:eastAsia="en-GB"/>
                               </w:rPr>
                               <w:t>: Asynchronous workflow in terms of response handlers.</w:t>
@@ -11430,7 +11897,11 @@
           </mc:Choice>
           <mc:Fallback>
             <w:pict>
-              <v:shape w14:anchorId="436FC12A" id="_x0000_s1037" type="#_x0000_t202" style="position:absolute;left:0;text-align:left;margin-left:264.75pt;margin-top:2.25pt;width:241.9pt;height:376.8pt;z-index:-251604992;visibility:visible;mso-wrap-style:square;mso-width-percent:0;mso-height-percent:0;mso-wrap-distance-left:9pt;mso-wrap-distance-top:0;mso-wrap-distance-right:9pt;mso-wrap-distance-bottom:0;mso-position-horizontal:absolute;mso-position-horizontal-relative:margin;mso-position-vertical:absolute;mso-position-vertical-relative:text;mso-width-percent:0;mso-height-percent:0;mso-width-relative:page;mso-height-relative:page;v-text-anchor:top" o:gfxdata="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" stroked="f">
+              <v:shapetype w14:anchorId="436FC12A" id="_x0000_t202" coordsize="21600,21600" o:spt="202" path="m,l,21600r21600,l21600,xe">
+                <v:stroke joinstyle="miter"/>
+                <v:path gradientshapeok="t" o:connecttype="rect"/>
+              </v:shapetype>
+              <v:shape id="_x0000_s1037" type="#_x0000_t202" style="position:absolute;left:0;text-align:left;margin-left:264.75pt;margin-top:2.25pt;width:241.9pt;height:376.8pt;z-index:-251604992;visibility:visible;mso-wrap-style:square;mso-width-percent:0;mso-height-percent:0;mso-wrap-distance-left:9pt;mso-wrap-distance-top:0;mso-wrap-distance-right:9pt;mso-wrap-distance-bottom:0;mso-position-horizontal:absolute;mso-position-horizontal-relative:margin;mso-position-vertical:absolute;mso-position-vertical-relative:text;mso-width-percent:0;mso-height-percent:0;mso-width-relative:page;mso-height-relative:page;v-text-anchor:top" o:gfxdata="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" stroked="f">
                 <v:textbox>
                   <w:txbxContent>
                     <w:p>
@@ -11462,7 +11933,7 @@
                                     <pic:cNvPicPr/>
                                   </pic:nvPicPr>
                                   <pic:blipFill>
-                                    <a:blip r:embed="rId14">
+                                    <a:blip r:embed="rId16">
                                       <a:extLst>
                                         <a:ext uri="{28A0092B-C50C-407E-A947-70E740481C1C}">
                                           <a14:useLocalDpi xmlns:a14="http://schemas.microsoft.com/office/drawing/2010/main" val="0"/>
@@ -11493,26 +11964,52 @@
                       <w:pPr>
                         <w:rPr>
                           <w:rFonts w:eastAsia="Times New Roman"/>
+                          <w:sz w:val="16"/>
+                          <w:szCs w:val="16"/>
                           <w:lang w:eastAsia="en-GB"/>
                         </w:rPr>
                       </w:pPr>
                       <w:r>
                         <w:rPr>
                           <w:rFonts w:eastAsia="Times New Roman"/>
+                          <w:sz w:val="16"/>
+                          <w:szCs w:val="16"/>
                           <w:lang w:eastAsia="en-GB"/>
                         </w:rPr>
-                        <w:t xml:space="preserve">Figure </w:t>
+                        <w:t>Fig</w:t>
                       </w:r>
                       <w:r>
                         <w:rPr>
                           <w:rFonts w:eastAsia="Times New Roman"/>
+                          <w:sz w:val="16"/>
+                          <w:szCs w:val="16"/>
                           <w:lang w:eastAsia="en-GB"/>
                         </w:rPr>
+                        <w:t>.</w:t>
+                      </w:r>
+                      <w:r>
+                        <w:rPr>
+                          <w:rFonts w:eastAsia="Times New Roman"/>
+                          <w:sz w:val="16"/>
+                          <w:szCs w:val="16"/>
+                          <w:lang w:eastAsia="en-GB"/>
+                        </w:rPr>
+                        <w:t xml:space="preserve"> </w:t>
+                      </w:r>
+                      <w:r>
+                        <w:rPr>
+                          <w:rFonts w:eastAsia="Times New Roman"/>
+                          <w:sz w:val="16"/>
+                          <w:szCs w:val="16"/>
+                          <w:lang w:eastAsia="en-GB"/>
+                        </w:rPr>
                         <w:t>4</w:t>
                       </w:r>
                       <w:r>
                         <w:rPr>
                           <w:rFonts w:eastAsia="Times New Roman"/>
+                          <w:sz w:val="16"/>
+                          <w:szCs w:val="16"/>
                           <w:lang w:eastAsia="en-GB"/>
                         </w:rPr>
                         <w:t>: Asynchronous workflow in terms of response handlers.</w:t>
@@ -11527,7 +12024,13 @@
         </mc:AlternateContent>
       </w:r>
       <w:r>
-        <w:t>be done on parallel.</w:t>
+        <w:t xml:space="preserve">be done </w:t>
+      </w:r>
+      <w:r>
+        <w:t>in</w:t>
+      </w:r>
+      <w:r>
+        <w:t xml:space="preserve"> parallel.</w:t>
       </w:r>
       <w:r>
         <w:t xml:space="preserve"> Listing 9 contains the necessary workflow, reduced to a straightforward execution pipeline.</w:t>
@@ -13488,7 +13991,25 @@
         <w:jc w:val="both"/>
       </w:pPr>
       <w:r>
-        <w:t>In the present work, a detailed overview of the XRootD framework was given, together with its major importance within the WLCG group and the High Energy Physics community. A short description of the architecture for both the server side as well as the client side was discussed. The asynchronous behavior of the XrdCl API which is written in C++ has been reviewed, with the latest features and release. Attention was focused on the File and FileSystem objects within the XRootD client. The asynchronous API’s importance in terms of usage has been mentioned and also the drawbacks in terms of code complexity. The next topic was devoted to the Declarative API, which is built on top of the existing XrdCl asynchronous API and its main feature is the ease of use from a code-logistic standpoint. The Declarative API was also put into usage with the implementation of an Erasure Coding plug-in inside the XRootD client. It is showed that Declarative API is an efficient tool in providing asynchronous C++ interface for the user, while keeping a clear and concise workflow.</w:t>
+        <w:t xml:space="preserve">In the present work, a detailed overview of the XRootD framework was given, together with its major importance within the WLCG group and the High Energy Physics community. A short description of the architecture for both the </w:t>
+      </w:r>
+      <w:r>
+        <w:t>server-side</w:t>
+      </w:r>
+      <w:r>
+        <w:t xml:space="preserve"> as well as the </w:t>
+      </w:r>
+      <w:r>
+        <w:t>client-side</w:t>
+      </w:r>
+      <w:r>
+        <w:t xml:space="preserve"> was discussed. The asynchronous behavior of the XrdCl API which is written in C++ has been reviewed, with the latest features and release. Attention was focused on the File and FileSystem objects within the XRootD client. The asynchronous API’s importance in terms of usage has been mentioned and also the drawbacks in terms of code complexity. The next topic was devoted to the Declarative API, which is built on top of the existing XrdCl asynchronous API and its main feature is the ease of use from a code-logistic standpoint. The Declarative API was also put into usage with the implementation of an Erasure Coding plug-in inside the XRootD client. It is showed that Declarative API is an efficient tool in providing </w:t>
+      </w:r>
+      <w:r>
+        <w:t xml:space="preserve">an </w:t>
+      </w:r>
+      <w:r>
+        <w:t>asynchronous C++ interface for the user while keeping a clear and concise workflow.</w:t>
       </w:r>
     </w:p>
     <w:p>
@@ -13556,7 +14077,19 @@
         <w:rPr>
           <w:lang w:val="en-US"/>
         </w:rPr>
-        <w:t xml:space="preserve"> – head of department, and </w:t>
+        <w:t xml:space="preserve"> – head of </w:t>
+      </w:r>
+      <w:r>
+        <w:rPr>
+          <w:lang w:val="en-US"/>
+        </w:rPr>
+        <w:t xml:space="preserve">the </w:t>
+      </w:r>
+      <w:r>
+        <w:rPr>
+          <w:lang w:val="en-US"/>
+        </w:rPr>
+        <w:t xml:space="preserve">department, and </w:t>
       </w:r>
       <w:proofErr w:type="spellStart"/>
       <w:r>
@@ -17682,6 +18215,26 @@
 </a:theme>
 </file>
 
+<file path=word/webextensions/taskpanes.xml><?xml version="1.0" encoding="utf-8"?>
+<wetp:taskpanes xmlns:wetp="http://schemas.microsoft.com/office/webextensions/taskpanes/2010/11">
+  <wetp:taskpane dockstate="right" visibility="0" width="350" row="0">
+    <wetp:webextensionref xmlns:r="http://schemas.openxmlformats.org/officeDocument/2006/relationships" r:id="rId1"/>
+  </wetp:taskpane>
+</wetp:taskpanes>
+</file>
+
+<file path=word/webextensions/webextension1.xml><?xml version="1.0" encoding="utf-8"?>
+<we:webextension xmlns:we="http://schemas.microsoft.com/office/webextensions/webextension/2010/11" id="{6D459DC9-2420-AF45-A5A8-3352A46E35BA}">
+  <we:reference id="wa200001011" version="1.1.0.0" store="en-001" storeType="OMEX"/>
+  <we:alternateReferences>
+    <we:reference id="WA200001011" version="1.1.0.0" store="" storeType="OMEX"/>
+  </we:alternateReferences>
+  <we:properties/>
+  <we:bindings/>
+  <we:snapshot xmlns:r="http://schemas.openxmlformats.org/officeDocument/2006/relationships"/>
+</we:webextension>
+</file>
+
 <file path=customXml/item1.xml><?xml version="1.0" encoding="utf-8"?>
 <b:Sources xmlns:b="http://schemas.openxmlformats.org/officeDocument/2006/bibliography" xmlns="http://schemas.openxmlformats.org/officeDocument/2006/bibliography" SelectedStyle="\APA.XSL" StyleName="APA"/>
 </file>

</xml_diff>